<commit_message>
updated resume minor changes made
</commit_message>
<xml_diff>
--- a/Resume_Filipe_Thornhill.docx
+++ b/Resume_Filipe_Thornhill.docx
@@ -1,6 +1,6 @@
 
 <file path=word/document.xml><?xml version="1.0" encoding="utf-8"?>
-<w:document xmlns:wpc="http://schemas.microsoft.com/office/word/2010/wordprocessingCanvas" xmlns:cx="http://schemas.microsoft.com/office/drawing/2014/chartex" xmlns:cx1="http://schemas.microsoft.com/office/drawing/2015/9/8/chartex" xmlns:cx2="http://schemas.microsoft.com/office/drawing/2015/10/21/chartex" xmlns:cx3="http://schemas.microsoft.com/office/drawing/2016/5/9/chartex" xmlns:cx4="http://schemas.microsoft.com/office/drawing/2016/5/10/chartex" xmlns:cx5="http://schemas.microsoft.com/office/drawing/2016/5/11/chartex" xmlns:cx6="http://schemas.microsoft.com/office/drawing/2016/5/12/chartex" xmlns:cx7="http://schemas.microsoft.com/office/drawing/2016/5/13/chartex" xmlns:cx8="http://schemas.microsoft.com/office/drawing/2016/5/14/chartex" xmlns:mc="http://schemas.openxmlformats.org/markup-compatibility/2006" xmlns:aink="http://schemas.microsoft.com/office/drawing/2016/ink" xmlns:am3d="http://schemas.microsoft.com/office/drawing/2017/model3d" xmlns:o="urn:schemas-microsoft-com:office:office" xmlns:oel="http://schemas.microsoft.com/office/2019/extlst" xmlns:r="http://schemas.openxmlformats.org/officeDocument/2006/relationships" xmlns:m="http://schemas.openxmlformats.org/officeDocument/2006/math" xmlns:v="urn:schemas-microsoft-com:vml" xmlns:wp14="http://schemas.microsoft.com/office/word/2010/wordprocessingDrawing" xmlns:wp="http://schemas.openxmlformats.org/drawingml/2006/wordprocessingDrawing" xmlns:w10="urn:schemas-microsoft-com:office:word" xmlns:w="http://schemas.openxmlformats.org/wordprocessingml/2006/main" xmlns:w14="http://schemas.microsoft.com/office/word/2010/wordml" xmlns:w15="http://schemas.microsoft.com/office/word/2012/wordml" xmlns:w16cex="http://schemas.microsoft.com/office/word/2018/wordml/cex" xmlns:w16cid="http://schemas.microsoft.com/office/word/2016/wordml/cid" xmlns:w16="http://schemas.microsoft.com/office/word/2018/wordml" xmlns:w16sdtdh="http://schemas.microsoft.com/office/word/2020/wordml/sdtdatahash" xmlns:w16se="http://schemas.microsoft.com/office/word/2015/wordml/symex" xmlns:wpg="http://schemas.microsoft.com/office/word/2010/wordprocessingGroup" xmlns:wpi="http://schemas.microsoft.com/office/word/2010/wordprocessingInk" xmlns:wne="http://schemas.microsoft.com/office/word/2006/wordml" xmlns:wps="http://schemas.microsoft.com/office/word/2010/wordprocessingShape" mc:Ignorable="w14 w15 w16se w16cid w16 w16cex w16sdtdh wp14">
+<w:document xmlns:wpc="http://schemas.microsoft.com/office/word/2010/wordprocessingCanvas" xmlns:cx="http://schemas.microsoft.com/office/drawing/2014/chartex" xmlns:cx1="http://schemas.microsoft.com/office/drawing/2015/9/8/chartex" xmlns:cx2="http://schemas.microsoft.com/office/drawing/2015/10/21/chartex" xmlns:cx3="http://schemas.microsoft.com/office/drawing/2016/5/9/chartex" xmlns:cx4="http://schemas.microsoft.com/office/drawing/2016/5/10/chartex" xmlns:cx5="http://schemas.microsoft.com/office/drawing/2016/5/11/chartex" xmlns:cx6="http://schemas.microsoft.com/office/drawing/2016/5/12/chartex" xmlns:cx7="http://schemas.microsoft.com/office/drawing/2016/5/13/chartex" xmlns:cx8="http://schemas.microsoft.com/office/drawing/2016/5/14/chartex" xmlns:mc="http://schemas.openxmlformats.org/markup-compatibility/2006" xmlns:aink="http://schemas.microsoft.com/office/drawing/2016/ink" xmlns:am3d="http://schemas.microsoft.com/office/drawing/2017/model3d" xmlns:o="urn:schemas-microsoft-com:office:office" xmlns:oel="http://schemas.microsoft.com/office/2019/extlst" xmlns:r="http://schemas.openxmlformats.org/officeDocument/2006/relationships" xmlns:m="http://schemas.openxmlformats.org/officeDocument/2006/math" xmlns:v="urn:schemas-microsoft-com:vml" xmlns:wp14="http://schemas.microsoft.com/office/word/2010/wordprocessingDrawing" xmlns:wp="http://schemas.openxmlformats.org/drawingml/2006/wordprocessingDrawing" xmlns:w10="urn:schemas-microsoft-com:office:word" xmlns:w="http://schemas.openxmlformats.org/wordprocessingml/2006/main" xmlns:w14="http://schemas.microsoft.com/office/word/2010/wordml" xmlns:w15="http://schemas.microsoft.com/office/word/2012/wordml" xmlns:w16cex="http://schemas.microsoft.com/office/word/2018/wordml/cex" xmlns:w16cid="http://schemas.microsoft.com/office/word/2016/wordml/cid" xmlns:w16="http://schemas.microsoft.com/office/word/2018/wordml" xmlns:w16du="http://schemas.microsoft.com/office/word/2023/wordml/word16du" xmlns:w16sdtdh="http://schemas.microsoft.com/office/word/2020/wordml/sdtdatahash" xmlns:w16se="http://schemas.microsoft.com/office/word/2015/wordml/symex" xmlns:wpg="http://schemas.microsoft.com/office/word/2010/wordprocessingGroup" xmlns:wpi="http://schemas.microsoft.com/office/word/2010/wordprocessingInk" xmlns:wne="http://schemas.microsoft.com/office/word/2006/wordml" xmlns:wps="http://schemas.microsoft.com/office/word/2010/wordprocessingShape" mc:Ignorable="w14 w15 w16se w16cid w16 w16cex w16sdtdh w16du wp14">
   <w:body>
     <w:p>
       <w:pPr>
@@ -303,7 +303,7 @@
         <w:rPr>
           <w:b/>
         </w:rPr>
-        <w:t>JULY</w:t>
+        <w:t>JUNE</w:t>
       </w:r>
       <w:r>
         <w:rPr>
@@ -338,7 +338,23 @@
           <w:color w:val="1D824C"/>
           <w:sz w:val="26"/>
         </w:rPr>
-        <w:t>IT INTERSHIP</w:t>
+        <w:t>IT INTER</w:t>
+      </w:r>
+      <w:r>
+        <w:rPr>
+          <w:b/>
+          <w:color w:val="1D824C"/>
+          <w:sz w:val="26"/>
+        </w:rPr>
+        <w:t>N</w:t>
+      </w:r>
+      <w:r>
+        <w:rPr>
+          <w:b/>
+          <w:color w:val="1D824C"/>
+          <w:sz w:val="26"/>
+        </w:rPr>
+        <w:t>SHIP</w:t>
       </w:r>
       <w:r>
         <w:rPr>
@@ -383,6 +399,9 @@
       <w:r>
         <w:t>Efficiently managed and prioritized IT support tickets from clients, ensuring timely resolution of issues</w:t>
       </w:r>
+      <w:r>
+        <w:t>.</w:t>
+      </w:r>
     </w:p>
     <w:p>
       <w:pPr>
@@ -647,7 +666,7 @@
           <w:color w:val="1D824C"/>
           <w:sz w:val="26"/>
         </w:rPr>
-        <w:t>THE APPRENTICE RESTAURANT SYDNEY</w:t>
+        <w:t xml:space="preserve">JUNIOR WAITPERSON </w:t>
       </w:r>
       <w:r>
         <w:rPr>
@@ -655,7 +674,7 @@
           <w:color w:val="1D824C"/>
           <w:sz w:val="26"/>
         </w:rPr>
-        <w:t xml:space="preserve"> WORK PLACEMENT</w:t>
+        <w:t>WORK PLACEMENT</w:t>
       </w:r>
       <w:r>
         <w:rPr>
@@ -674,7 +693,7 @@
           <w:sz w:val="26"/>
           <w:szCs w:val="26"/>
         </w:rPr>
-        <w:t xml:space="preserve">TAFE UTIMO </w:t>
+        <w:t>APPRENTICE RESTAURANT SYDNEY</w:t>
       </w:r>
     </w:p>
     <w:p>
@@ -1403,12 +1422,76 @@
     </w:p>
     <w:p>
       <w:pPr>
+        <w:spacing w:after="16" w:line="259" w:lineRule="auto"/>
+        <w:ind w:left="0" w:firstLine="0"/>
+      </w:pPr>
+    </w:p>
+    <w:p>
+      <w:pPr>
+        <w:spacing w:after="16" w:line="259" w:lineRule="auto"/>
+        <w:ind w:left="0" w:firstLine="720"/>
+        <w:rPr>
+          <w:b/>
+        </w:rPr>
+      </w:pPr>
+      <w:r>
+        <w:rPr>
+          <w:b/>
+        </w:rPr>
+        <w:t>APRIL 2016 – OCTOBER 2016</w:t>
+      </w:r>
+    </w:p>
+    <w:p>
+      <w:pPr>
         <w:spacing w:after="82" w:line="259" w:lineRule="auto"/>
-        <w:ind w:left="672" w:firstLine="0"/>
-        <w:rPr>
-          <w:sz w:val="12"/>
-        </w:rPr>
-      </w:pPr>
+        <w:ind w:left="0" w:firstLine="720"/>
+        <w:rPr>
+          <w:sz w:val="26"/>
+        </w:rPr>
+      </w:pPr>
+      <w:r>
+        <w:rPr>
+          <w:b/>
+          <w:color w:val="1D824C"/>
+          <w:sz w:val="26"/>
+        </w:rPr>
+        <w:t>NEWSPAPER CARRIER,</w:t>
+      </w:r>
+      <w:r>
+        <w:t xml:space="preserve"> </w:t>
+      </w:r>
+      <w:r>
+        <w:rPr>
+          <w:sz w:val="26"/>
+        </w:rPr>
+        <w:t>SALMAT LTD</w:t>
+      </w:r>
+    </w:p>
+    <w:p>
+      <w:pPr>
+        <w:pStyle w:val="ListParagraph"/>
+        <w:numPr>
+          <w:ilvl w:val="0"/>
+          <w:numId w:val="23"/>
+        </w:numPr>
+        <w:ind w:left="1418"/>
+      </w:pPr>
+      <w:r>
+        <w:t>Contract work delivering newspapers and brochures to nearby neighbourhoods.</w:t>
+      </w:r>
+    </w:p>
+    <w:p>
+      <w:pPr>
+        <w:pStyle w:val="ListParagraph"/>
+        <w:numPr>
+          <w:ilvl w:val="0"/>
+          <w:numId w:val="23"/>
+        </w:numPr>
+        <w:ind w:left="1418"/>
+      </w:pPr>
+      <w:r>
+        <w:t>Organizing and delivering papers.</w:t>
+      </w:r>
     </w:p>
     <w:p>
       <w:pPr>
@@ -1580,7 +1663,10 @@
         <w:ind w:left="667"/>
       </w:pPr>
       <w:r>
-        <w:t xml:space="preserve">INFORMATION AND DIGITAL TECHNOLOGY COURSE, </w:t>
+        <w:t>CERTIFICATE III IN INFORMATION, DIGITAL MEDIA AND TECHNOLOGY</w:t>
+      </w:r>
+      <w:r>
+        <w:t xml:space="preserve">, </w:t>
       </w:r>
       <w:r>
         <w:rPr>
@@ -1860,111 +1946,19 @@
       <w:pPr>
         <w:spacing w:after="16" w:line="259" w:lineRule="auto"/>
         <w:ind w:left="667"/>
-        <w:rPr>
-          <w:b/>
-        </w:rPr>
-      </w:pPr>
-      <w:r>
-        <w:rPr>
-          <w:b/>
-        </w:rPr>
-        <w:t>FEBRUARY</w:t>
-      </w:r>
-      <w:r>
-        <w:rPr>
-          <w:b/>
-        </w:rPr>
-        <w:t xml:space="preserve"> 202</w:t>
-      </w:r>
-      <w:r>
-        <w:rPr>
-          <w:b/>
-        </w:rPr>
-        <w:t>3</w:t>
-      </w:r>
-      <w:r>
-        <w:rPr>
-          <w:b/>
-        </w:rPr>
-        <w:t xml:space="preserve"> </w:t>
-      </w:r>
-      <w:r>
-        <w:rPr>
-          <w:b/>
-        </w:rPr>
-        <w:t xml:space="preserve">– </w:t>
-      </w:r>
-      <w:r>
-        <w:rPr>
-          <w:b/>
-        </w:rPr>
-        <w:t>JUNE</w:t>
-      </w:r>
-      <w:r>
-        <w:rPr>
-          <w:b/>
-        </w:rPr>
-        <w:t xml:space="preserve"> 2023</w:t>
-      </w:r>
+      </w:pPr>
     </w:p>
     <w:p>
       <w:pPr>
         <w:spacing w:after="16" w:line="259" w:lineRule="auto"/>
         <w:ind w:left="667"/>
-        <w:rPr>
-          <w:sz w:val="26"/>
-        </w:rPr>
-      </w:pPr>
-      <w:r>
-        <w:rPr>
-          <w:b/>
-          <w:color w:val="1D824C"/>
-          <w:sz w:val="26"/>
-        </w:rPr>
-        <w:t>CERTIFICATE III IN INFORMATION TECHNOLOGY</w:t>
-      </w:r>
-      <w:r>
-        <w:rPr>
-          <w:b/>
-          <w:color w:val="1D824C"/>
-          <w:sz w:val="26"/>
-        </w:rPr>
-        <w:t xml:space="preserve">, </w:t>
-      </w:r>
-      <w:r>
-        <w:rPr>
-          <w:sz w:val="26"/>
-        </w:rPr>
-        <w:t>HORNSBY TAFE</w:t>
-      </w:r>
+      </w:pPr>
     </w:p>
     <w:p>
       <w:pPr>
         <w:spacing w:after="16" w:line="259" w:lineRule="auto"/>
         <w:ind w:left="667"/>
-        <w:rPr>
-          <w:b/>
-          <w:color w:val="1D824C"/>
-          <w:sz w:val="26"/>
-        </w:rPr>
-      </w:pPr>
-      <w:r>
-        <w:rPr>
-          <w:b/>
-        </w:rPr>
-        <w:t>Units:</w:t>
-      </w:r>
-      <w:r>
-        <w:rPr>
-          <w:b/>
-          <w:color w:val="1D824C"/>
-          <w:sz w:val="26"/>
-        </w:rPr>
-        <w:t xml:space="preserve"> </w:t>
-      </w:r>
-      <w:r>
-        <w:t>Operate digital media technology packages, Develop and extend critical and creative thinking skills, Securely manage personally identifiable information and workplace information, Work in a team, Evaluate characteristics of cloud computing solutions and services, Identify IP, ethics and privacy policies in ICT environments, Apply introductory programming techniques, Provide ICT advice to clients, Build simple web pages, Produce digital images for the web, Develop web presence using social media, Create and style simple markup language document</w:t>
-      </w:r>
+      </w:pPr>
     </w:p>
     <w:p>
       <w:pPr>
@@ -2014,7 +2008,7 @@
         <w:rPr>
           <w:b/>
         </w:rPr>
-        <w:t>JULY</w:t>
+        <w:t>FEBRUARY</w:t>
       </w:r>
       <w:r>
         <w:rPr>
@@ -2044,7 +2038,7 @@
         <w:rPr>
           <w:b/>
         </w:rPr>
-        <w:t>DECEMBER</w:t>
+        <w:t>JUNE</w:t>
       </w:r>
       <w:r>
         <w:rPr>
@@ -2067,23 +2061,7 @@
           <w:color w:val="1D824C"/>
           <w:sz w:val="26"/>
         </w:rPr>
-        <w:t>CERTIFICATE</w:t>
-      </w:r>
-      <w:r>
-        <w:rPr>
-          <w:b/>
-          <w:color w:val="1D824C"/>
-          <w:sz w:val="26"/>
-        </w:rPr>
-        <w:t xml:space="preserve"> IV</w:t>
-      </w:r>
-      <w:r>
-        <w:rPr>
-          <w:b/>
-          <w:color w:val="1D824C"/>
-          <w:sz w:val="26"/>
-        </w:rPr>
-        <w:t xml:space="preserve"> IN INFORMATION TECHNOLOGY</w:t>
+        <w:t>CERTIFICATE III IN INFORMATION TECHNOLOGY</w:t>
       </w:r>
       <w:r>
         <w:rPr>
@@ -2104,6 +2082,11 @@
       <w:pPr>
         <w:spacing w:after="16" w:line="259" w:lineRule="auto"/>
         <w:ind w:left="667"/>
+        <w:rPr>
+          <w:b/>
+          <w:color w:val="1D824C"/>
+          <w:sz w:val="26"/>
+        </w:rPr>
       </w:pPr>
       <w:r>
         <w:rPr>
@@ -2120,8 +2103,147 @@
         <w:t xml:space="preserve"> </w:t>
       </w:r>
       <w:r>
+        <w:t>Operate digital media technology packages, Develop and extend critical and creative thinking skills, Securely manage personally identifiable information and workplace information, Work in a team, Evaluate characteristics of cloud computing solutions and services, Identify IP, ethics and privacy policies in ICT environments, Apply introductory programming techniques, Provide ICT advice to clients, Build simple web pages, Produce digital images for the web, Develop web presence using social media, Create and style simple markup language document</w:t>
+      </w:r>
+    </w:p>
+    <w:p>
+      <w:pPr>
+        <w:spacing w:after="16" w:line="259" w:lineRule="auto"/>
+        <w:ind w:left="0" w:firstLine="0"/>
+      </w:pPr>
+    </w:p>
+    <w:p>
+      <w:pPr>
+        <w:spacing w:after="16" w:line="259" w:lineRule="auto"/>
+        <w:ind w:left="667"/>
+      </w:pPr>
+    </w:p>
+    <w:p>
+      <w:pPr>
+        <w:spacing w:after="16" w:line="259" w:lineRule="auto"/>
+        <w:ind w:left="667"/>
+        <w:rPr>
+          <w:b/>
+        </w:rPr>
+      </w:pPr>
+      <w:r>
+        <w:rPr>
+          <w:b/>
+        </w:rPr>
+        <w:t>JULY</w:t>
+      </w:r>
+      <w:r>
+        <w:rPr>
+          <w:b/>
+        </w:rPr>
+        <w:t xml:space="preserve"> 202</w:t>
+      </w:r>
+      <w:r>
+        <w:rPr>
+          <w:b/>
+        </w:rPr>
+        <w:t>3</w:t>
+      </w:r>
+      <w:r>
+        <w:rPr>
+          <w:b/>
+        </w:rPr>
+        <w:t xml:space="preserve"> </w:t>
+      </w:r>
+      <w:r>
+        <w:rPr>
+          <w:b/>
+        </w:rPr>
+        <w:t xml:space="preserve">– </w:t>
+      </w:r>
+      <w:r>
+        <w:rPr>
+          <w:b/>
+        </w:rPr>
+        <w:t>DECEMBER</w:t>
+      </w:r>
+      <w:r>
+        <w:rPr>
+          <w:b/>
+        </w:rPr>
+        <w:t xml:space="preserve"> 2023</w:t>
+      </w:r>
+    </w:p>
+    <w:p>
+      <w:pPr>
+        <w:spacing w:after="16" w:line="259" w:lineRule="auto"/>
+        <w:ind w:left="667"/>
+        <w:rPr>
+          <w:sz w:val="26"/>
+        </w:rPr>
+      </w:pPr>
+      <w:r>
+        <w:rPr>
+          <w:b/>
+          <w:color w:val="1D824C"/>
+          <w:sz w:val="26"/>
+        </w:rPr>
+        <w:t>CERTIFICATE</w:t>
+      </w:r>
+      <w:r>
+        <w:rPr>
+          <w:b/>
+          <w:color w:val="1D824C"/>
+          <w:sz w:val="26"/>
+        </w:rPr>
+        <w:t xml:space="preserve"> IV</w:t>
+      </w:r>
+      <w:r>
+        <w:rPr>
+          <w:b/>
+          <w:color w:val="1D824C"/>
+          <w:sz w:val="26"/>
+        </w:rPr>
+        <w:t xml:space="preserve"> IN INFORMATION TECHNOLOGY</w:t>
+      </w:r>
+      <w:r>
+        <w:rPr>
+          <w:b/>
+          <w:color w:val="1D824C"/>
+          <w:sz w:val="26"/>
+        </w:rPr>
+        <w:t xml:space="preserve">, </w:t>
+      </w:r>
+      <w:r>
+        <w:rPr>
+          <w:sz w:val="26"/>
+        </w:rPr>
+        <w:t>HORNSBY TAFE</w:t>
+      </w:r>
+    </w:p>
+    <w:p>
+      <w:pPr>
+        <w:spacing w:after="16" w:line="259" w:lineRule="auto"/>
+        <w:ind w:left="667"/>
+      </w:pPr>
+      <w:r>
+        <w:rPr>
+          <w:b/>
+        </w:rPr>
+        <w:t>Units:</w:t>
+      </w:r>
+      <w:r>
+        <w:rPr>
+          <w:b/>
+          <w:color w:val="1D824C"/>
+          <w:sz w:val="26"/>
+        </w:rPr>
+        <w:t xml:space="preserve"> </w:t>
+      </w:r>
+      <w:r>
         <w:t>Analyse software requirements, Apply advanced critical thinking to work processes, Apply introductory object-oriented language skills, Apply introductory programming skills in different languages, Apply introductory programming techniques, Apply query language in relational databases, Apply skills in object-oriented design, Automate processes, Build a user interface, Comply with IP, ethics and privacy policies in ICT environments, Contribute to cyber security risk management, Create basic relational databases, Develop mobile applications, Identify and evaluate emerging technologies and practices, Identify and resolve client ICT problems, Model data objects, Test software developments, Use pre-existing components, Use version control systems in development environments, Work collaboratively in the ICT industry</w:t>
       </w:r>
+    </w:p>
+    <w:p>
+      <w:pPr>
+        <w:spacing w:after="16" w:line="259" w:lineRule="auto"/>
+        <w:ind w:left="667"/>
+      </w:pPr>
     </w:p>
     <w:p>
       <w:pPr>
@@ -2203,10 +2325,16 @@
               <w:spacing w:after="0" w:line="259" w:lineRule="auto"/>
               <w:ind w:left="10"/>
               <w:jc w:val="center"/>
+              <w:rPr>
+                <w:sz w:val="24"/>
+                <w:szCs w:val="24"/>
+              </w:rPr>
             </w:pPr>
             <w:r>
               <w:rPr>
                 <w:b/>
+                <w:sz w:val="24"/>
+                <w:szCs w:val="24"/>
               </w:rPr>
               <w:t>Mark Enkababyan</w:t>
             </w:r>
@@ -2216,8 +2344,16 @@
               <w:spacing w:after="0"/>
               <w:ind w:left="0"/>
               <w:jc w:val="center"/>
+              <w:rPr>
+                <w:sz w:val="24"/>
+                <w:szCs w:val="24"/>
+              </w:rPr>
             </w:pPr>
             <w:r>
+              <w:rPr>
+                <w:sz w:val="24"/>
+                <w:szCs w:val="24"/>
+              </w:rPr>
               <w:t>Service Team Lead</w:t>
             </w:r>
           </w:p>
@@ -2226,25 +2362,48 @@
               <w:spacing w:after="0"/>
               <w:ind w:left="0"/>
               <w:jc w:val="center"/>
+              <w:rPr>
+                <w:sz w:val="24"/>
+                <w:szCs w:val="24"/>
+              </w:rPr>
             </w:pPr>
             <w:r>
+              <w:rPr>
+                <w:sz w:val="24"/>
+                <w:szCs w:val="24"/>
+              </w:rPr>
               <w:t>0426 429 145</w:t>
             </w:r>
           </w:p>
           <w:p>
             <w:pPr>
+              <w:spacing w:after="0"/>
+              <w:ind w:left="0"/>
+              <w:jc w:val="center"/>
+              <w:rPr>
+                <w:sz w:val="24"/>
+                <w:szCs w:val="24"/>
+              </w:rPr>
+            </w:pPr>
+          </w:p>
+          <w:p>
+            <w:pPr>
               <w:spacing w:after="0" w:line="259" w:lineRule="auto"/>
-              <w:ind w:left="0" w:firstLine="0"/>
+              <w:ind w:left="0"/>
               <w:jc w:val="center"/>
               <w:rPr>
                 <w:b/>
+                <w:sz w:val="24"/>
+                <w:szCs w:val="24"/>
               </w:rPr>
             </w:pPr>
             <w:r>
               <w:rPr>
                 <w:b/>
+                <w:sz w:val="24"/>
+                <w:szCs w:val="24"/>
               </w:rPr>
-              <w:t>MATT MURPHY</w:t>
+              <w:t>Ragav Kannan</w:t>
             </w:r>
           </w:p>
           <w:p>
@@ -2252,9 +2411,17 @@
               <w:spacing w:after="0" w:line="259" w:lineRule="auto"/>
               <w:ind w:left="0"/>
               <w:jc w:val="center"/>
+              <w:rPr>
+                <w:sz w:val="24"/>
+                <w:szCs w:val="24"/>
+              </w:rPr>
             </w:pPr>
             <w:r>
-              <w:t>HSC Investigating Science Teacher</w:t>
+              <w:rPr>
+                <w:sz w:val="24"/>
+                <w:szCs w:val="24"/>
+              </w:rPr>
+              <w:t>Service Team Lead</w:t>
             </w:r>
           </w:p>
           <w:p>
@@ -2262,28 +2429,50 @@
               <w:spacing w:after="0" w:line="259" w:lineRule="auto"/>
               <w:ind w:left="0"/>
               <w:jc w:val="center"/>
+              <w:rPr>
+                <w:sz w:val="24"/>
+                <w:szCs w:val="24"/>
+              </w:rPr>
             </w:pPr>
             <w:r>
-              <w:t>0424 467 747</w:t>
+              <w:rPr>
+                <w:sz w:val="24"/>
+                <w:szCs w:val="24"/>
+              </w:rPr>
+              <w:t>0421</w:t>
+            </w:r>
+            <w:r>
+              <w:rPr>
+                <w:sz w:val="24"/>
+                <w:szCs w:val="24"/>
+              </w:rPr>
+              <w:t xml:space="preserve"> </w:t>
+            </w:r>
+            <w:r>
+              <w:rPr>
+                <w:sz w:val="24"/>
+                <w:szCs w:val="24"/>
+              </w:rPr>
+              <w:t>741</w:t>
+            </w:r>
+            <w:r>
+              <w:rPr>
+                <w:sz w:val="24"/>
+                <w:szCs w:val="24"/>
+              </w:rPr>
+              <w:t xml:space="preserve"> </w:t>
+            </w:r>
+            <w:r>
+              <w:rPr>
+                <w:sz w:val="24"/>
+                <w:szCs w:val="24"/>
+              </w:rPr>
+              <w:t>981</w:t>
             </w:r>
           </w:p>
           <w:p>
             <w:pPr>
               <w:spacing w:after="0" w:line="259" w:lineRule="auto"/>
-              <w:ind w:left="0"/>
-              <w:jc w:val="center"/>
-            </w:pPr>
-            <w:r>
-              <w:rPr>
-                <w:color w:val="2C5C85"/>
-                <w:u w:val="single" w:color="2C5C85"/>
-              </w:rPr>
-              <w:t>cadiamm@iinet.net.au</w:t>
-            </w:r>
-          </w:p>
-          <w:p>
-            <w:pPr>
-              <w:spacing w:after="16" w:line="259" w:lineRule="auto"/>
               <w:ind w:left="0" w:firstLine="0"/>
               <w:rPr>
                 <w:b/>
@@ -2379,7 +2568,7 @@
 </file>
 
 <file path=word/endnotes.xml><?xml version="1.0" encoding="utf-8"?>
-<w:endnotes xmlns:wpc="http://schemas.microsoft.com/office/word/2010/wordprocessingCanvas" xmlns:cx="http://schemas.microsoft.com/office/drawing/2014/chartex" xmlns:cx1="http://schemas.microsoft.com/office/drawing/2015/9/8/chartex" xmlns:cx2="http://schemas.microsoft.com/office/drawing/2015/10/21/chartex" xmlns:cx3="http://schemas.microsoft.com/office/drawing/2016/5/9/chartex" xmlns:cx4="http://schemas.microsoft.com/office/drawing/2016/5/10/chartex" xmlns:cx5="http://schemas.microsoft.com/office/drawing/2016/5/11/chartex" xmlns:cx6="http://schemas.microsoft.com/office/drawing/2016/5/12/chartex" xmlns:cx7="http://schemas.microsoft.com/office/drawing/2016/5/13/chartex" xmlns:cx8="http://schemas.microsoft.com/office/drawing/2016/5/14/chartex" xmlns:mc="http://schemas.openxmlformats.org/markup-compatibility/2006" xmlns:aink="http://schemas.microsoft.com/office/drawing/2016/ink" xmlns:am3d="http://schemas.microsoft.com/office/drawing/2017/model3d" xmlns:o="urn:schemas-microsoft-com:office:office" xmlns:oel="http://schemas.microsoft.com/office/2019/extlst" xmlns:r="http://schemas.openxmlformats.org/officeDocument/2006/relationships" xmlns:m="http://schemas.openxmlformats.org/officeDocument/2006/math" xmlns:v="urn:schemas-microsoft-com:vml" xmlns:wp14="http://schemas.microsoft.com/office/word/2010/wordprocessingDrawing" xmlns:wp="http://schemas.openxmlformats.org/drawingml/2006/wordprocessingDrawing" xmlns:w10="urn:schemas-microsoft-com:office:word" xmlns:w="http://schemas.openxmlformats.org/wordprocessingml/2006/main" xmlns:w14="http://schemas.microsoft.com/office/word/2010/wordml" xmlns:w15="http://schemas.microsoft.com/office/word/2012/wordml" xmlns:w16cex="http://schemas.microsoft.com/office/word/2018/wordml/cex" xmlns:w16cid="http://schemas.microsoft.com/office/word/2016/wordml/cid" xmlns:w16="http://schemas.microsoft.com/office/word/2018/wordml" xmlns:w16sdtdh="http://schemas.microsoft.com/office/word/2020/wordml/sdtdatahash" xmlns:w16se="http://schemas.microsoft.com/office/word/2015/wordml/symex" xmlns:wpg="http://schemas.microsoft.com/office/word/2010/wordprocessingGroup" xmlns:wpi="http://schemas.microsoft.com/office/word/2010/wordprocessingInk" xmlns:wne="http://schemas.microsoft.com/office/word/2006/wordml" xmlns:wps="http://schemas.microsoft.com/office/word/2010/wordprocessingShape" mc:Ignorable="w14 w15 w16se w16cid w16 w16cex w16sdtdh wp14">
+<w:endnotes xmlns:wpc="http://schemas.microsoft.com/office/word/2010/wordprocessingCanvas" xmlns:cx="http://schemas.microsoft.com/office/drawing/2014/chartex" xmlns:cx1="http://schemas.microsoft.com/office/drawing/2015/9/8/chartex" xmlns:cx2="http://schemas.microsoft.com/office/drawing/2015/10/21/chartex" xmlns:cx3="http://schemas.microsoft.com/office/drawing/2016/5/9/chartex" xmlns:cx4="http://schemas.microsoft.com/office/drawing/2016/5/10/chartex" xmlns:cx5="http://schemas.microsoft.com/office/drawing/2016/5/11/chartex" xmlns:cx6="http://schemas.microsoft.com/office/drawing/2016/5/12/chartex" xmlns:cx7="http://schemas.microsoft.com/office/drawing/2016/5/13/chartex" xmlns:cx8="http://schemas.microsoft.com/office/drawing/2016/5/14/chartex" xmlns:mc="http://schemas.openxmlformats.org/markup-compatibility/2006" xmlns:aink="http://schemas.microsoft.com/office/drawing/2016/ink" xmlns:am3d="http://schemas.microsoft.com/office/drawing/2017/model3d" xmlns:o="urn:schemas-microsoft-com:office:office" xmlns:oel="http://schemas.microsoft.com/office/2019/extlst" xmlns:r="http://schemas.openxmlformats.org/officeDocument/2006/relationships" xmlns:m="http://schemas.openxmlformats.org/officeDocument/2006/math" xmlns:v="urn:schemas-microsoft-com:vml" xmlns:wp14="http://schemas.microsoft.com/office/word/2010/wordprocessingDrawing" xmlns:wp="http://schemas.openxmlformats.org/drawingml/2006/wordprocessingDrawing" xmlns:w10="urn:schemas-microsoft-com:office:word" xmlns:w="http://schemas.openxmlformats.org/wordprocessingml/2006/main" xmlns:w14="http://schemas.microsoft.com/office/word/2010/wordml" xmlns:w15="http://schemas.microsoft.com/office/word/2012/wordml" xmlns:w16cex="http://schemas.microsoft.com/office/word/2018/wordml/cex" xmlns:w16cid="http://schemas.microsoft.com/office/word/2016/wordml/cid" xmlns:w16="http://schemas.microsoft.com/office/word/2018/wordml" xmlns:w16du="http://schemas.microsoft.com/office/word/2023/wordml/word16du" xmlns:w16sdtdh="http://schemas.microsoft.com/office/word/2020/wordml/sdtdatahash" xmlns:w16se="http://schemas.microsoft.com/office/word/2015/wordml/symex" xmlns:wpg="http://schemas.microsoft.com/office/word/2010/wordprocessingGroup" xmlns:wpi="http://schemas.microsoft.com/office/word/2010/wordprocessingInk" xmlns:wne="http://schemas.microsoft.com/office/word/2006/wordml" xmlns:wps="http://schemas.microsoft.com/office/word/2010/wordprocessingShape" mc:Ignorable="w14 w15 w16se w16cid w16 w16cex w16sdtdh w16du wp14">
   <w:endnote w:type="separator" w:id="-1">
     <w:p>
       <w:pPr>
@@ -2404,7 +2593,7 @@
 </file>
 
 <file path=word/footnotes.xml><?xml version="1.0" encoding="utf-8"?>
-<w:footnotes xmlns:wpc="http://schemas.microsoft.com/office/word/2010/wordprocessingCanvas" xmlns:cx="http://schemas.microsoft.com/office/drawing/2014/chartex" xmlns:cx1="http://schemas.microsoft.com/office/drawing/2015/9/8/chartex" xmlns:cx2="http://schemas.microsoft.com/office/drawing/2015/10/21/chartex" xmlns:cx3="http://schemas.microsoft.com/office/drawing/2016/5/9/chartex" xmlns:cx4="http://schemas.microsoft.com/office/drawing/2016/5/10/chartex" xmlns:cx5="http://schemas.microsoft.com/office/drawing/2016/5/11/chartex" xmlns:cx6="http://schemas.microsoft.com/office/drawing/2016/5/12/chartex" xmlns:cx7="http://schemas.microsoft.com/office/drawing/2016/5/13/chartex" xmlns:cx8="http://schemas.microsoft.com/office/drawing/2016/5/14/chartex" xmlns:mc="http://schemas.openxmlformats.org/markup-compatibility/2006" xmlns:aink="http://schemas.microsoft.com/office/drawing/2016/ink" xmlns:am3d="http://schemas.microsoft.com/office/drawing/2017/model3d" xmlns:o="urn:schemas-microsoft-com:office:office" xmlns:oel="http://schemas.microsoft.com/office/2019/extlst" xmlns:r="http://schemas.openxmlformats.org/officeDocument/2006/relationships" xmlns:m="http://schemas.openxmlformats.org/officeDocument/2006/math" xmlns:v="urn:schemas-microsoft-com:vml" xmlns:wp14="http://schemas.microsoft.com/office/word/2010/wordprocessingDrawing" xmlns:wp="http://schemas.openxmlformats.org/drawingml/2006/wordprocessingDrawing" xmlns:w10="urn:schemas-microsoft-com:office:word" xmlns:w="http://schemas.openxmlformats.org/wordprocessingml/2006/main" xmlns:w14="http://schemas.microsoft.com/office/word/2010/wordml" xmlns:w15="http://schemas.microsoft.com/office/word/2012/wordml" xmlns:w16cex="http://schemas.microsoft.com/office/word/2018/wordml/cex" xmlns:w16cid="http://schemas.microsoft.com/office/word/2016/wordml/cid" xmlns:w16="http://schemas.microsoft.com/office/word/2018/wordml" xmlns:w16sdtdh="http://schemas.microsoft.com/office/word/2020/wordml/sdtdatahash" xmlns:w16se="http://schemas.microsoft.com/office/word/2015/wordml/symex" xmlns:wpg="http://schemas.microsoft.com/office/word/2010/wordprocessingGroup" xmlns:wpi="http://schemas.microsoft.com/office/word/2010/wordprocessingInk" xmlns:wne="http://schemas.microsoft.com/office/word/2006/wordml" xmlns:wps="http://schemas.microsoft.com/office/word/2010/wordprocessingShape" mc:Ignorable="w14 w15 w16se w16cid w16 w16cex w16sdtdh wp14">
+<w:footnotes xmlns:wpc="http://schemas.microsoft.com/office/word/2010/wordprocessingCanvas" xmlns:cx="http://schemas.microsoft.com/office/drawing/2014/chartex" xmlns:cx1="http://schemas.microsoft.com/office/drawing/2015/9/8/chartex" xmlns:cx2="http://schemas.microsoft.com/office/drawing/2015/10/21/chartex" xmlns:cx3="http://schemas.microsoft.com/office/drawing/2016/5/9/chartex" xmlns:cx4="http://schemas.microsoft.com/office/drawing/2016/5/10/chartex" xmlns:cx5="http://schemas.microsoft.com/office/drawing/2016/5/11/chartex" xmlns:cx6="http://schemas.microsoft.com/office/drawing/2016/5/12/chartex" xmlns:cx7="http://schemas.microsoft.com/office/drawing/2016/5/13/chartex" xmlns:cx8="http://schemas.microsoft.com/office/drawing/2016/5/14/chartex" xmlns:mc="http://schemas.openxmlformats.org/markup-compatibility/2006" xmlns:aink="http://schemas.microsoft.com/office/drawing/2016/ink" xmlns:am3d="http://schemas.microsoft.com/office/drawing/2017/model3d" xmlns:o="urn:schemas-microsoft-com:office:office" xmlns:oel="http://schemas.microsoft.com/office/2019/extlst" xmlns:r="http://schemas.openxmlformats.org/officeDocument/2006/relationships" xmlns:m="http://schemas.openxmlformats.org/officeDocument/2006/math" xmlns:v="urn:schemas-microsoft-com:vml" xmlns:wp14="http://schemas.microsoft.com/office/word/2010/wordprocessingDrawing" xmlns:wp="http://schemas.openxmlformats.org/drawingml/2006/wordprocessingDrawing" xmlns:w10="urn:schemas-microsoft-com:office:word" xmlns:w="http://schemas.openxmlformats.org/wordprocessingml/2006/main" xmlns:w14="http://schemas.microsoft.com/office/word/2010/wordml" xmlns:w15="http://schemas.microsoft.com/office/word/2012/wordml" xmlns:w16cex="http://schemas.microsoft.com/office/word/2018/wordml/cex" xmlns:w16cid="http://schemas.microsoft.com/office/word/2016/wordml/cid" xmlns:w16="http://schemas.microsoft.com/office/word/2018/wordml" xmlns:w16du="http://schemas.microsoft.com/office/word/2023/wordml/word16du" xmlns:w16sdtdh="http://schemas.microsoft.com/office/word/2020/wordml/sdtdatahash" xmlns:w16se="http://schemas.microsoft.com/office/word/2015/wordml/symex" xmlns:wpg="http://schemas.microsoft.com/office/word/2010/wordprocessingGroup" xmlns:wpi="http://schemas.microsoft.com/office/word/2010/wordprocessingInk" xmlns:wne="http://schemas.microsoft.com/office/word/2006/wordml" xmlns:wps="http://schemas.microsoft.com/office/word/2010/wordprocessingShape" mc:Ignorable="w14 w15 w16se w16cid w16 w16cex w16sdtdh w16du wp14">
   <w:footnote w:type="separator" w:id="-1">
     <w:p>
       <w:pPr>
@@ -2429,7 +2618,7 @@
 </file>
 
 <file path=word/numbering.xml><?xml version="1.0" encoding="utf-8"?>
-<w:numbering xmlns:wpc="http://schemas.microsoft.com/office/word/2010/wordprocessingCanvas" xmlns:cx="http://schemas.microsoft.com/office/drawing/2014/chartex" xmlns:cx1="http://schemas.microsoft.com/office/drawing/2015/9/8/chartex" xmlns:cx2="http://schemas.microsoft.com/office/drawing/2015/10/21/chartex" xmlns:cx3="http://schemas.microsoft.com/office/drawing/2016/5/9/chartex" xmlns:cx4="http://schemas.microsoft.com/office/drawing/2016/5/10/chartex" xmlns:cx5="http://schemas.microsoft.com/office/drawing/2016/5/11/chartex" xmlns:cx6="http://schemas.microsoft.com/office/drawing/2016/5/12/chartex" xmlns:cx7="http://schemas.microsoft.com/office/drawing/2016/5/13/chartex" xmlns:cx8="http://schemas.microsoft.com/office/drawing/2016/5/14/chartex" xmlns:mc="http://schemas.openxmlformats.org/markup-compatibility/2006" xmlns:aink="http://schemas.microsoft.com/office/drawing/2016/ink" xmlns:am3d="http://schemas.microsoft.com/office/drawing/2017/model3d" xmlns:o="urn:schemas-microsoft-com:office:office" xmlns:oel="http://schemas.microsoft.com/office/2019/extlst" xmlns:r="http://schemas.openxmlformats.org/officeDocument/2006/relationships" xmlns:m="http://schemas.openxmlformats.org/officeDocument/2006/math" xmlns:v="urn:schemas-microsoft-com:vml" xmlns:wp14="http://schemas.microsoft.com/office/word/2010/wordprocessingDrawing" xmlns:wp="http://schemas.openxmlformats.org/drawingml/2006/wordprocessingDrawing" xmlns:w10="urn:schemas-microsoft-com:office:word" xmlns:w="http://schemas.openxmlformats.org/wordprocessingml/2006/main" xmlns:w14="http://schemas.microsoft.com/office/word/2010/wordml" xmlns:w15="http://schemas.microsoft.com/office/word/2012/wordml" xmlns:w16cex="http://schemas.microsoft.com/office/word/2018/wordml/cex" xmlns:w16cid="http://schemas.microsoft.com/office/word/2016/wordml/cid" xmlns:w16="http://schemas.microsoft.com/office/word/2018/wordml" xmlns:w16sdtdh="http://schemas.microsoft.com/office/word/2020/wordml/sdtdatahash" xmlns:w16se="http://schemas.microsoft.com/office/word/2015/wordml/symex" xmlns:wpg="http://schemas.microsoft.com/office/word/2010/wordprocessingGroup" xmlns:wpi="http://schemas.microsoft.com/office/word/2010/wordprocessingInk" xmlns:wne="http://schemas.microsoft.com/office/word/2006/wordml" xmlns:wps="http://schemas.microsoft.com/office/word/2010/wordprocessingShape" mc:Ignorable="w14 w15 w16se w16cid w16 w16cex w16sdtdh wp14">
+<w:numbering xmlns:wpc="http://schemas.microsoft.com/office/word/2010/wordprocessingCanvas" xmlns:cx="http://schemas.microsoft.com/office/drawing/2014/chartex" xmlns:cx1="http://schemas.microsoft.com/office/drawing/2015/9/8/chartex" xmlns:cx2="http://schemas.microsoft.com/office/drawing/2015/10/21/chartex" xmlns:cx3="http://schemas.microsoft.com/office/drawing/2016/5/9/chartex" xmlns:cx4="http://schemas.microsoft.com/office/drawing/2016/5/10/chartex" xmlns:cx5="http://schemas.microsoft.com/office/drawing/2016/5/11/chartex" xmlns:cx6="http://schemas.microsoft.com/office/drawing/2016/5/12/chartex" xmlns:cx7="http://schemas.microsoft.com/office/drawing/2016/5/13/chartex" xmlns:cx8="http://schemas.microsoft.com/office/drawing/2016/5/14/chartex" xmlns:mc="http://schemas.openxmlformats.org/markup-compatibility/2006" xmlns:aink="http://schemas.microsoft.com/office/drawing/2016/ink" xmlns:am3d="http://schemas.microsoft.com/office/drawing/2017/model3d" xmlns:o="urn:schemas-microsoft-com:office:office" xmlns:oel="http://schemas.microsoft.com/office/2019/extlst" xmlns:r="http://schemas.openxmlformats.org/officeDocument/2006/relationships" xmlns:m="http://schemas.openxmlformats.org/officeDocument/2006/math" xmlns:v="urn:schemas-microsoft-com:vml" xmlns:wp14="http://schemas.microsoft.com/office/word/2010/wordprocessingDrawing" xmlns:wp="http://schemas.openxmlformats.org/drawingml/2006/wordprocessingDrawing" xmlns:w10="urn:schemas-microsoft-com:office:word" xmlns:w="http://schemas.openxmlformats.org/wordprocessingml/2006/main" xmlns:w14="http://schemas.microsoft.com/office/word/2010/wordml" xmlns:w15="http://schemas.microsoft.com/office/word/2012/wordml" xmlns:w16cex="http://schemas.microsoft.com/office/word/2018/wordml/cex" xmlns:w16cid="http://schemas.microsoft.com/office/word/2016/wordml/cid" xmlns:w16="http://schemas.microsoft.com/office/word/2018/wordml" xmlns:w16du="http://schemas.microsoft.com/office/word/2023/wordml/word16du" xmlns:w16sdtdh="http://schemas.microsoft.com/office/word/2020/wordml/sdtdatahash" xmlns:w16se="http://schemas.microsoft.com/office/word/2015/wordml/symex" xmlns:wpg="http://schemas.microsoft.com/office/word/2010/wordprocessingGroup" xmlns:wpi="http://schemas.microsoft.com/office/word/2010/wordprocessingInk" xmlns:wne="http://schemas.microsoft.com/office/word/2006/wordml" xmlns:wps="http://schemas.microsoft.com/office/word/2010/wordprocessingShape" mc:Ignorable="w14 w15 w16se w16cid w16 w16cex w16sdtdh w16du wp14">
   <w:abstractNum w:abstractNumId="0" w15:restartNumberingAfterBreak="0">
     <w:nsid w:val="0A644B18"/>
     <w:multiLevelType w:val="hybridMultilevel"/>
@@ -2996,6 +3185,119 @@
     </w:lvl>
   </w:abstractNum>
   <w:abstractNum w:abstractNumId="5" w15:restartNumberingAfterBreak="0">
+    <w:nsid w:val="329662F0"/>
+    <w:multiLevelType w:val="hybridMultilevel"/>
+    <w:tmpl w:val="A8C0556E"/>
+    <w:lvl w:ilvl="0" w:tplc="0C090001">
+      <w:start w:val="1"/>
+      <w:numFmt w:val="bullet"/>
+      <w:lvlText w:val=""/>
+      <w:lvlJc w:val="left"/>
+      <w:pPr>
+        <w:ind w:left="720" w:hanging="360"/>
+      </w:pPr>
+      <w:rPr>
+        <w:rFonts w:ascii="Symbol" w:hAnsi="Symbol" w:hint="default"/>
+      </w:rPr>
+    </w:lvl>
+    <w:lvl w:ilvl="1" w:tplc="0C090003" w:tentative="1">
+      <w:start w:val="1"/>
+      <w:numFmt w:val="bullet"/>
+      <w:lvlText w:val="o"/>
+      <w:lvlJc w:val="left"/>
+      <w:pPr>
+        <w:ind w:left="1440" w:hanging="360"/>
+      </w:pPr>
+      <w:rPr>
+        <w:rFonts w:ascii="Courier New" w:hAnsi="Courier New" w:cs="Courier New" w:hint="default"/>
+      </w:rPr>
+    </w:lvl>
+    <w:lvl w:ilvl="2" w:tplc="0C090005" w:tentative="1">
+      <w:start w:val="1"/>
+      <w:numFmt w:val="bullet"/>
+      <w:lvlText w:val=""/>
+      <w:lvlJc w:val="left"/>
+      <w:pPr>
+        <w:ind w:left="2160" w:hanging="360"/>
+      </w:pPr>
+      <w:rPr>
+        <w:rFonts w:ascii="Wingdings" w:hAnsi="Wingdings" w:hint="default"/>
+      </w:rPr>
+    </w:lvl>
+    <w:lvl w:ilvl="3" w:tplc="0C090001" w:tentative="1">
+      <w:start w:val="1"/>
+      <w:numFmt w:val="bullet"/>
+      <w:lvlText w:val=""/>
+      <w:lvlJc w:val="left"/>
+      <w:pPr>
+        <w:ind w:left="2880" w:hanging="360"/>
+      </w:pPr>
+      <w:rPr>
+        <w:rFonts w:ascii="Symbol" w:hAnsi="Symbol" w:hint="default"/>
+      </w:rPr>
+    </w:lvl>
+    <w:lvl w:ilvl="4" w:tplc="0C090003" w:tentative="1">
+      <w:start w:val="1"/>
+      <w:numFmt w:val="bullet"/>
+      <w:lvlText w:val="o"/>
+      <w:lvlJc w:val="left"/>
+      <w:pPr>
+        <w:ind w:left="3600" w:hanging="360"/>
+      </w:pPr>
+      <w:rPr>
+        <w:rFonts w:ascii="Courier New" w:hAnsi="Courier New" w:cs="Courier New" w:hint="default"/>
+      </w:rPr>
+    </w:lvl>
+    <w:lvl w:ilvl="5" w:tplc="0C090005" w:tentative="1">
+      <w:start w:val="1"/>
+      <w:numFmt w:val="bullet"/>
+      <w:lvlText w:val=""/>
+      <w:lvlJc w:val="left"/>
+      <w:pPr>
+        <w:ind w:left="4320" w:hanging="360"/>
+      </w:pPr>
+      <w:rPr>
+        <w:rFonts w:ascii="Wingdings" w:hAnsi="Wingdings" w:hint="default"/>
+      </w:rPr>
+    </w:lvl>
+    <w:lvl w:ilvl="6" w:tplc="0C090001" w:tentative="1">
+      <w:start w:val="1"/>
+      <w:numFmt w:val="bullet"/>
+      <w:lvlText w:val=""/>
+      <w:lvlJc w:val="left"/>
+      <w:pPr>
+        <w:ind w:left="5040" w:hanging="360"/>
+      </w:pPr>
+      <w:rPr>
+        <w:rFonts w:ascii="Symbol" w:hAnsi="Symbol" w:hint="default"/>
+      </w:rPr>
+    </w:lvl>
+    <w:lvl w:ilvl="7" w:tplc="0C090003" w:tentative="1">
+      <w:start w:val="1"/>
+      <w:numFmt w:val="bullet"/>
+      <w:lvlText w:val="o"/>
+      <w:lvlJc w:val="left"/>
+      <w:pPr>
+        <w:ind w:left="5760" w:hanging="360"/>
+      </w:pPr>
+      <w:rPr>
+        <w:rFonts w:ascii="Courier New" w:hAnsi="Courier New" w:cs="Courier New" w:hint="default"/>
+      </w:rPr>
+    </w:lvl>
+    <w:lvl w:ilvl="8" w:tplc="0C090005" w:tentative="1">
+      <w:start w:val="1"/>
+      <w:numFmt w:val="bullet"/>
+      <w:lvlText w:val=""/>
+      <w:lvlJc w:val="left"/>
+      <w:pPr>
+        <w:ind w:left="6480" w:hanging="360"/>
+      </w:pPr>
+      <w:rPr>
+        <w:rFonts w:ascii="Wingdings" w:hAnsi="Wingdings" w:hint="default"/>
+      </w:rPr>
+    </w:lvl>
+  </w:abstractNum>
+  <w:abstractNum w:abstractNumId="6" w15:restartNumberingAfterBreak="0">
     <w:nsid w:val="343803BC"/>
     <w:multiLevelType w:val="hybridMultilevel"/>
     <w:tmpl w:val="01F096F0"/>
@@ -3108,7 +3410,7 @@
       </w:rPr>
     </w:lvl>
   </w:abstractNum>
-  <w:abstractNum w:abstractNumId="6" w15:restartNumberingAfterBreak="0">
+  <w:abstractNum w:abstractNumId="7" w15:restartNumberingAfterBreak="0">
     <w:nsid w:val="357D39B2"/>
     <w:multiLevelType w:val="hybridMultilevel"/>
     <w:tmpl w:val="4C12BE9E"/>
@@ -3221,7 +3523,7 @@
       </w:rPr>
     </w:lvl>
   </w:abstractNum>
-  <w:abstractNum w:abstractNumId="7" w15:restartNumberingAfterBreak="0">
+  <w:abstractNum w:abstractNumId="8" w15:restartNumberingAfterBreak="0">
     <w:nsid w:val="3B1D1A7C"/>
     <w:multiLevelType w:val="hybridMultilevel"/>
     <w:tmpl w:val="9B2EAFDA"/>
@@ -3334,7 +3636,120 @@
       </w:rPr>
     </w:lvl>
   </w:abstractNum>
-  <w:abstractNum w:abstractNumId="8" w15:restartNumberingAfterBreak="0">
+  <w:abstractNum w:abstractNumId="9" w15:restartNumberingAfterBreak="0">
+    <w:nsid w:val="3E5174C5"/>
+    <w:multiLevelType w:val="hybridMultilevel"/>
+    <w:tmpl w:val="FCF0084C"/>
+    <w:lvl w:ilvl="0" w:tplc="0C090001">
+      <w:start w:val="1"/>
+      <w:numFmt w:val="bullet"/>
+      <w:lvlText w:val=""/>
+      <w:lvlJc w:val="left"/>
+      <w:pPr>
+        <w:ind w:left="1440" w:hanging="360"/>
+      </w:pPr>
+      <w:rPr>
+        <w:rFonts w:ascii="Symbol" w:hAnsi="Symbol" w:hint="default"/>
+      </w:rPr>
+    </w:lvl>
+    <w:lvl w:ilvl="1" w:tplc="0C090003" w:tentative="1">
+      <w:start w:val="1"/>
+      <w:numFmt w:val="bullet"/>
+      <w:lvlText w:val="o"/>
+      <w:lvlJc w:val="left"/>
+      <w:pPr>
+        <w:ind w:left="2160" w:hanging="360"/>
+      </w:pPr>
+      <w:rPr>
+        <w:rFonts w:ascii="Courier New" w:hAnsi="Courier New" w:cs="Courier New" w:hint="default"/>
+      </w:rPr>
+    </w:lvl>
+    <w:lvl w:ilvl="2" w:tplc="0C090005" w:tentative="1">
+      <w:start w:val="1"/>
+      <w:numFmt w:val="bullet"/>
+      <w:lvlText w:val=""/>
+      <w:lvlJc w:val="left"/>
+      <w:pPr>
+        <w:ind w:left="2880" w:hanging="360"/>
+      </w:pPr>
+      <w:rPr>
+        <w:rFonts w:ascii="Wingdings" w:hAnsi="Wingdings" w:hint="default"/>
+      </w:rPr>
+    </w:lvl>
+    <w:lvl w:ilvl="3" w:tplc="0C090001" w:tentative="1">
+      <w:start w:val="1"/>
+      <w:numFmt w:val="bullet"/>
+      <w:lvlText w:val=""/>
+      <w:lvlJc w:val="left"/>
+      <w:pPr>
+        <w:ind w:left="3600" w:hanging="360"/>
+      </w:pPr>
+      <w:rPr>
+        <w:rFonts w:ascii="Symbol" w:hAnsi="Symbol" w:hint="default"/>
+      </w:rPr>
+    </w:lvl>
+    <w:lvl w:ilvl="4" w:tplc="0C090003" w:tentative="1">
+      <w:start w:val="1"/>
+      <w:numFmt w:val="bullet"/>
+      <w:lvlText w:val="o"/>
+      <w:lvlJc w:val="left"/>
+      <w:pPr>
+        <w:ind w:left="4320" w:hanging="360"/>
+      </w:pPr>
+      <w:rPr>
+        <w:rFonts w:ascii="Courier New" w:hAnsi="Courier New" w:cs="Courier New" w:hint="default"/>
+      </w:rPr>
+    </w:lvl>
+    <w:lvl w:ilvl="5" w:tplc="0C090005" w:tentative="1">
+      <w:start w:val="1"/>
+      <w:numFmt w:val="bullet"/>
+      <w:lvlText w:val=""/>
+      <w:lvlJc w:val="left"/>
+      <w:pPr>
+        <w:ind w:left="5040" w:hanging="360"/>
+      </w:pPr>
+      <w:rPr>
+        <w:rFonts w:ascii="Wingdings" w:hAnsi="Wingdings" w:hint="default"/>
+      </w:rPr>
+    </w:lvl>
+    <w:lvl w:ilvl="6" w:tplc="0C090001" w:tentative="1">
+      <w:start w:val="1"/>
+      <w:numFmt w:val="bullet"/>
+      <w:lvlText w:val=""/>
+      <w:lvlJc w:val="left"/>
+      <w:pPr>
+        <w:ind w:left="5760" w:hanging="360"/>
+      </w:pPr>
+      <w:rPr>
+        <w:rFonts w:ascii="Symbol" w:hAnsi="Symbol" w:hint="default"/>
+      </w:rPr>
+    </w:lvl>
+    <w:lvl w:ilvl="7" w:tplc="0C090003" w:tentative="1">
+      <w:start w:val="1"/>
+      <w:numFmt w:val="bullet"/>
+      <w:lvlText w:val="o"/>
+      <w:lvlJc w:val="left"/>
+      <w:pPr>
+        <w:ind w:left="6480" w:hanging="360"/>
+      </w:pPr>
+      <w:rPr>
+        <w:rFonts w:ascii="Courier New" w:hAnsi="Courier New" w:cs="Courier New" w:hint="default"/>
+      </w:rPr>
+    </w:lvl>
+    <w:lvl w:ilvl="8" w:tplc="0C090005" w:tentative="1">
+      <w:start w:val="1"/>
+      <w:numFmt w:val="bullet"/>
+      <w:lvlText w:val=""/>
+      <w:lvlJc w:val="left"/>
+      <w:pPr>
+        <w:ind w:left="7200" w:hanging="360"/>
+      </w:pPr>
+      <w:rPr>
+        <w:rFonts w:ascii="Wingdings" w:hAnsi="Wingdings" w:hint="default"/>
+      </w:rPr>
+    </w:lvl>
+  </w:abstractNum>
+  <w:abstractNum w:abstractNumId="10" w15:restartNumberingAfterBreak="0">
     <w:nsid w:val="40E544BE"/>
     <w:multiLevelType w:val="hybridMultilevel"/>
     <w:tmpl w:val="C1BAB38A"/>
@@ -3447,7 +3862,7 @@
       </w:rPr>
     </w:lvl>
   </w:abstractNum>
-  <w:abstractNum w:abstractNumId="9" w15:restartNumberingAfterBreak="0">
+  <w:abstractNum w:abstractNumId="11" w15:restartNumberingAfterBreak="0">
     <w:nsid w:val="40EA1B95"/>
     <w:multiLevelType w:val="hybridMultilevel"/>
     <w:tmpl w:val="ABD806DA"/>
@@ -3560,7 +3975,7 @@
       </w:rPr>
     </w:lvl>
   </w:abstractNum>
-  <w:abstractNum w:abstractNumId="10" w15:restartNumberingAfterBreak="0">
+  <w:abstractNum w:abstractNumId="12" w15:restartNumberingAfterBreak="0">
     <w:nsid w:val="4D05033F"/>
     <w:multiLevelType w:val="hybridMultilevel"/>
     <w:tmpl w:val="923811A0"/>
@@ -3673,7 +4088,7 @@
       </w:rPr>
     </w:lvl>
   </w:abstractNum>
-  <w:abstractNum w:abstractNumId="11" w15:restartNumberingAfterBreak="0">
+  <w:abstractNum w:abstractNumId="13" w15:restartNumberingAfterBreak="0">
     <w:nsid w:val="5A24572E"/>
     <w:multiLevelType w:val="hybridMultilevel"/>
     <w:tmpl w:val="77800456"/>
@@ -3786,7 +4201,119 @@
       </w:rPr>
     </w:lvl>
   </w:abstractNum>
-  <w:abstractNum w:abstractNumId="12" w15:restartNumberingAfterBreak="0">
+  <w:abstractNum w:abstractNumId="14" w15:restartNumberingAfterBreak="0">
+    <w:nsid w:val="5E326E6F"/>
+    <w:multiLevelType w:val="hybridMultilevel"/>
+    <w:tmpl w:val="BC28FC26"/>
+    <w:lvl w:ilvl="0" w:tplc="39B0639A">
+      <w:numFmt w:val="bullet"/>
+      <w:lvlText w:val="•"/>
+      <w:lvlJc w:val="left"/>
+      <w:pPr>
+        <w:ind w:left="2628" w:hanging="360"/>
+      </w:pPr>
+      <w:rPr>
+        <w:rFonts w:ascii="Calibri" w:eastAsia="Calibri" w:hAnsi="Calibri" w:cs="Calibri" w:hint="default"/>
+      </w:rPr>
+    </w:lvl>
+    <w:lvl w:ilvl="1" w:tplc="0C090003">
+      <w:start w:val="1"/>
+      <w:numFmt w:val="bullet"/>
+      <w:lvlText w:val="o"/>
+      <w:lvlJc w:val="left"/>
+      <w:pPr>
+        <w:ind w:left="2574" w:hanging="360"/>
+      </w:pPr>
+      <w:rPr>
+        <w:rFonts w:ascii="Courier New" w:hAnsi="Courier New" w:cs="Courier New" w:hint="default"/>
+      </w:rPr>
+    </w:lvl>
+    <w:lvl w:ilvl="2" w:tplc="0C090005" w:tentative="1">
+      <w:start w:val="1"/>
+      <w:numFmt w:val="bullet"/>
+      <w:lvlText w:val=""/>
+      <w:lvlJc w:val="left"/>
+      <w:pPr>
+        <w:ind w:left="3294" w:hanging="360"/>
+      </w:pPr>
+      <w:rPr>
+        <w:rFonts w:ascii="Wingdings" w:hAnsi="Wingdings" w:hint="default"/>
+      </w:rPr>
+    </w:lvl>
+    <w:lvl w:ilvl="3" w:tplc="0C090001" w:tentative="1">
+      <w:start w:val="1"/>
+      <w:numFmt w:val="bullet"/>
+      <w:lvlText w:val=""/>
+      <w:lvlJc w:val="left"/>
+      <w:pPr>
+        <w:ind w:left="4014" w:hanging="360"/>
+      </w:pPr>
+      <w:rPr>
+        <w:rFonts w:ascii="Symbol" w:hAnsi="Symbol" w:hint="default"/>
+      </w:rPr>
+    </w:lvl>
+    <w:lvl w:ilvl="4" w:tplc="0C090003" w:tentative="1">
+      <w:start w:val="1"/>
+      <w:numFmt w:val="bullet"/>
+      <w:lvlText w:val="o"/>
+      <w:lvlJc w:val="left"/>
+      <w:pPr>
+        <w:ind w:left="4734" w:hanging="360"/>
+      </w:pPr>
+      <w:rPr>
+        <w:rFonts w:ascii="Courier New" w:hAnsi="Courier New" w:cs="Courier New" w:hint="default"/>
+      </w:rPr>
+    </w:lvl>
+    <w:lvl w:ilvl="5" w:tplc="0C090005" w:tentative="1">
+      <w:start w:val="1"/>
+      <w:numFmt w:val="bullet"/>
+      <w:lvlText w:val=""/>
+      <w:lvlJc w:val="left"/>
+      <w:pPr>
+        <w:ind w:left="5454" w:hanging="360"/>
+      </w:pPr>
+      <w:rPr>
+        <w:rFonts w:ascii="Wingdings" w:hAnsi="Wingdings" w:hint="default"/>
+      </w:rPr>
+    </w:lvl>
+    <w:lvl w:ilvl="6" w:tplc="0C090001" w:tentative="1">
+      <w:start w:val="1"/>
+      <w:numFmt w:val="bullet"/>
+      <w:lvlText w:val=""/>
+      <w:lvlJc w:val="left"/>
+      <w:pPr>
+        <w:ind w:left="6174" w:hanging="360"/>
+      </w:pPr>
+      <w:rPr>
+        <w:rFonts w:ascii="Symbol" w:hAnsi="Symbol" w:hint="default"/>
+      </w:rPr>
+    </w:lvl>
+    <w:lvl w:ilvl="7" w:tplc="0C090003" w:tentative="1">
+      <w:start w:val="1"/>
+      <w:numFmt w:val="bullet"/>
+      <w:lvlText w:val="o"/>
+      <w:lvlJc w:val="left"/>
+      <w:pPr>
+        <w:ind w:left="6894" w:hanging="360"/>
+      </w:pPr>
+      <w:rPr>
+        <w:rFonts w:ascii="Courier New" w:hAnsi="Courier New" w:cs="Courier New" w:hint="default"/>
+      </w:rPr>
+    </w:lvl>
+    <w:lvl w:ilvl="8" w:tplc="0C090005" w:tentative="1">
+      <w:start w:val="1"/>
+      <w:numFmt w:val="bullet"/>
+      <w:lvlText w:val=""/>
+      <w:lvlJc w:val="left"/>
+      <w:pPr>
+        <w:ind w:left="7614" w:hanging="360"/>
+      </w:pPr>
+      <w:rPr>
+        <w:rFonts w:ascii="Wingdings" w:hAnsi="Wingdings" w:hint="default"/>
+      </w:rPr>
+    </w:lvl>
+  </w:abstractNum>
+  <w:abstractNum w:abstractNumId="15" w15:restartNumberingAfterBreak="0">
     <w:nsid w:val="618509DD"/>
     <w:multiLevelType w:val="hybridMultilevel"/>
     <w:tmpl w:val="63BC78D0"/>
@@ -3899,7 +4426,7 @@
       </w:rPr>
     </w:lvl>
   </w:abstractNum>
-  <w:abstractNum w:abstractNumId="13" w15:restartNumberingAfterBreak="0">
+  <w:abstractNum w:abstractNumId="16" w15:restartNumberingAfterBreak="0">
     <w:nsid w:val="644740E8"/>
     <w:multiLevelType w:val="hybridMultilevel"/>
     <w:tmpl w:val="7AF6B786"/>
@@ -4012,7 +4539,119 @@
       </w:rPr>
     </w:lvl>
   </w:abstractNum>
-  <w:abstractNum w:abstractNumId="14" w15:restartNumberingAfterBreak="0">
+  <w:abstractNum w:abstractNumId="17" w15:restartNumberingAfterBreak="0">
+    <w:nsid w:val="65344A80"/>
+    <w:multiLevelType w:val="hybridMultilevel"/>
+    <w:tmpl w:val="773C9E0A"/>
+    <w:lvl w:ilvl="0" w:tplc="39B0639A">
+      <w:numFmt w:val="bullet"/>
+      <w:lvlText w:val="•"/>
+      <w:lvlJc w:val="left"/>
+      <w:pPr>
+        <w:ind w:left="1494" w:hanging="360"/>
+      </w:pPr>
+      <w:rPr>
+        <w:rFonts w:ascii="Calibri" w:eastAsia="Calibri" w:hAnsi="Calibri" w:cs="Calibri" w:hint="default"/>
+      </w:rPr>
+    </w:lvl>
+    <w:lvl w:ilvl="1" w:tplc="0C090003" w:tentative="1">
+      <w:start w:val="1"/>
+      <w:numFmt w:val="bullet"/>
+      <w:lvlText w:val="o"/>
+      <w:lvlJc w:val="left"/>
+      <w:pPr>
+        <w:ind w:left="2214" w:hanging="360"/>
+      </w:pPr>
+      <w:rPr>
+        <w:rFonts w:ascii="Courier New" w:hAnsi="Courier New" w:cs="Courier New" w:hint="default"/>
+      </w:rPr>
+    </w:lvl>
+    <w:lvl w:ilvl="2" w:tplc="0C090005" w:tentative="1">
+      <w:start w:val="1"/>
+      <w:numFmt w:val="bullet"/>
+      <w:lvlText w:val=""/>
+      <w:lvlJc w:val="left"/>
+      <w:pPr>
+        <w:ind w:left="2934" w:hanging="360"/>
+      </w:pPr>
+      <w:rPr>
+        <w:rFonts w:ascii="Wingdings" w:hAnsi="Wingdings" w:hint="default"/>
+      </w:rPr>
+    </w:lvl>
+    <w:lvl w:ilvl="3" w:tplc="0C090001" w:tentative="1">
+      <w:start w:val="1"/>
+      <w:numFmt w:val="bullet"/>
+      <w:lvlText w:val=""/>
+      <w:lvlJc w:val="left"/>
+      <w:pPr>
+        <w:ind w:left="3654" w:hanging="360"/>
+      </w:pPr>
+      <w:rPr>
+        <w:rFonts w:ascii="Symbol" w:hAnsi="Symbol" w:hint="default"/>
+      </w:rPr>
+    </w:lvl>
+    <w:lvl w:ilvl="4" w:tplc="0C090003" w:tentative="1">
+      <w:start w:val="1"/>
+      <w:numFmt w:val="bullet"/>
+      <w:lvlText w:val="o"/>
+      <w:lvlJc w:val="left"/>
+      <w:pPr>
+        <w:ind w:left="4374" w:hanging="360"/>
+      </w:pPr>
+      <w:rPr>
+        <w:rFonts w:ascii="Courier New" w:hAnsi="Courier New" w:cs="Courier New" w:hint="default"/>
+      </w:rPr>
+    </w:lvl>
+    <w:lvl w:ilvl="5" w:tplc="0C090005" w:tentative="1">
+      <w:start w:val="1"/>
+      <w:numFmt w:val="bullet"/>
+      <w:lvlText w:val=""/>
+      <w:lvlJc w:val="left"/>
+      <w:pPr>
+        <w:ind w:left="5094" w:hanging="360"/>
+      </w:pPr>
+      <w:rPr>
+        <w:rFonts w:ascii="Wingdings" w:hAnsi="Wingdings" w:hint="default"/>
+      </w:rPr>
+    </w:lvl>
+    <w:lvl w:ilvl="6" w:tplc="0C090001" w:tentative="1">
+      <w:start w:val="1"/>
+      <w:numFmt w:val="bullet"/>
+      <w:lvlText w:val=""/>
+      <w:lvlJc w:val="left"/>
+      <w:pPr>
+        <w:ind w:left="5814" w:hanging="360"/>
+      </w:pPr>
+      <w:rPr>
+        <w:rFonts w:ascii="Symbol" w:hAnsi="Symbol" w:hint="default"/>
+      </w:rPr>
+    </w:lvl>
+    <w:lvl w:ilvl="7" w:tplc="0C090003" w:tentative="1">
+      <w:start w:val="1"/>
+      <w:numFmt w:val="bullet"/>
+      <w:lvlText w:val="o"/>
+      <w:lvlJc w:val="left"/>
+      <w:pPr>
+        <w:ind w:left="6534" w:hanging="360"/>
+      </w:pPr>
+      <w:rPr>
+        <w:rFonts w:ascii="Courier New" w:hAnsi="Courier New" w:cs="Courier New" w:hint="default"/>
+      </w:rPr>
+    </w:lvl>
+    <w:lvl w:ilvl="8" w:tplc="0C090005" w:tentative="1">
+      <w:start w:val="1"/>
+      <w:numFmt w:val="bullet"/>
+      <w:lvlText w:val=""/>
+      <w:lvlJc w:val="left"/>
+      <w:pPr>
+        <w:ind w:left="7254" w:hanging="360"/>
+      </w:pPr>
+      <w:rPr>
+        <w:rFonts w:ascii="Wingdings" w:hAnsi="Wingdings" w:hint="default"/>
+      </w:rPr>
+    </w:lvl>
+  </w:abstractNum>
+  <w:abstractNum w:abstractNumId="18" w15:restartNumberingAfterBreak="0">
     <w:nsid w:val="66BE5288"/>
     <w:multiLevelType w:val="hybridMultilevel"/>
     <w:tmpl w:val="092087AE"/>
@@ -4125,7 +4764,7 @@
       </w:rPr>
     </w:lvl>
   </w:abstractNum>
-  <w:abstractNum w:abstractNumId="15" w15:restartNumberingAfterBreak="0">
+  <w:abstractNum w:abstractNumId="19" w15:restartNumberingAfterBreak="0">
     <w:nsid w:val="69216364"/>
     <w:multiLevelType w:val="hybridMultilevel"/>
     <w:tmpl w:val="6AC447E0"/>
@@ -4337,7 +4976,7 @@
       </w:rPr>
     </w:lvl>
   </w:abstractNum>
-  <w:abstractNum w:abstractNumId="16" w15:restartNumberingAfterBreak="0">
+  <w:abstractNum w:abstractNumId="20" w15:restartNumberingAfterBreak="0">
     <w:nsid w:val="69DB4F6B"/>
     <w:multiLevelType w:val="hybridMultilevel"/>
     <w:tmpl w:val="F8E4F5A4"/>
@@ -4450,7 +5089,7 @@
       </w:rPr>
     </w:lvl>
   </w:abstractNum>
-  <w:abstractNum w:abstractNumId="17" w15:restartNumberingAfterBreak="0">
+  <w:abstractNum w:abstractNumId="21" w15:restartNumberingAfterBreak="0">
     <w:nsid w:val="6E934CA9"/>
     <w:multiLevelType w:val="hybridMultilevel"/>
     <w:tmpl w:val="D2B2A80C"/>
@@ -4563,7 +5202,7 @@
       </w:rPr>
     </w:lvl>
   </w:abstractNum>
-  <w:abstractNum w:abstractNumId="18" w15:restartNumberingAfterBreak="0">
+  <w:abstractNum w:abstractNumId="22" w15:restartNumberingAfterBreak="0">
     <w:nsid w:val="7DA27AAB"/>
     <w:multiLevelType w:val="hybridMultilevel"/>
     <w:tmpl w:val="8E18AAE0"/>
@@ -4677,55 +5316,55 @@
     </w:lvl>
   </w:abstractNum>
   <w:num w:numId="1" w16cid:durableId="1651714061">
-    <w:abstractNumId w:val="15"/>
+    <w:abstractNumId w:val="19"/>
   </w:num>
   <w:num w:numId="2" w16cid:durableId="1227572630">
     <w:abstractNumId w:val="2"/>
   </w:num>
   <w:num w:numId="3" w16cid:durableId="1802184187">
-    <w:abstractNumId w:val="9"/>
+    <w:abstractNumId w:val="11"/>
   </w:num>
   <w:num w:numId="4" w16cid:durableId="1112168028">
     <w:abstractNumId w:val="1"/>
   </w:num>
   <w:num w:numId="5" w16cid:durableId="392045511">
-    <w:abstractNumId w:val="6"/>
+    <w:abstractNumId w:val="7"/>
   </w:num>
   <w:num w:numId="6" w16cid:durableId="1098061295">
-    <w:abstractNumId w:val="7"/>
+    <w:abstractNumId w:val="8"/>
   </w:num>
   <w:num w:numId="7" w16cid:durableId="1030450586">
-    <w:abstractNumId w:val="11"/>
+    <w:abstractNumId w:val="13"/>
   </w:num>
   <w:num w:numId="8" w16cid:durableId="305474611">
-    <w:abstractNumId w:val="18"/>
+    <w:abstractNumId w:val="22"/>
   </w:num>
   <w:num w:numId="9" w16cid:durableId="151720718">
     <w:abstractNumId w:val="3"/>
   </w:num>
   <w:num w:numId="10" w16cid:durableId="1690058014">
-    <w:abstractNumId w:val="13"/>
+    <w:abstractNumId w:val="16"/>
   </w:num>
   <w:num w:numId="11" w16cid:durableId="1421413080">
+    <w:abstractNumId w:val="12"/>
+  </w:num>
+  <w:num w:numId="12" w16cid:durableId="1134178596">
+    <w:abstractNumId w:val="21"/>
+  </w:num>
+  <w:num w:numId="13" w16cid:durableId="1860313184">
+    <w:abstractNumId w:val="6"/>
+  </w:num>
+  <w:num w:numId="14" w16cid:durableId="645863490">
     <w:abstractNumId w:val="10"/>
   </w:num>
-  <w:num w:numId="12" w16cid:durableId="1134178596">
-    <w:abstractNumId w:val="17"/>
-  </w:num>
-  <w:num w:numId="13" w16cid:durableId="1860313184">
-    <w:abstractNumId w:val="5"/>
-  </w:num>
-  <w:num w:numId="14" w16cid:durableId="645863490">
-    <w:abstractNumId w:val="8"/>
-  </w:num>
   <w:num w:numId="15" w16cid:durableId="2107267277">
-    <w:abstractNumId w:val="16"/>
+    <w:abstractNumId w:val="20"/>
   </w:num>
   <w:num w:numId="16" w16cid:durableId="1982036018">
-    <w:abstractNumId w:val="14"/>
+    <w:abstractNumId w:val="18"/>
   </w:num>
   <w:num w:numId="17" w16cid:durableId="1556044020">
-    <w:abstractNumId w:val="12"/>
+    <w:abstractNumId w:val="15"/>
   </w:num>
   <w:num w:numId="18" w16cid:durableId="1537961731">
     <w:abstractNumId w:val="4"/>
@@ -4733,11 +5372,23 @@
   <w:num w:numId="19" w16cid:durableId="1162744249">
     <w:abstractNumId w:val="0"/>
   </w:num>
+  <w:num w:numId="20" w16cid:durableId="1589655239">
+    <w:abstractNumId w:val="5"/>
+  </w:num>
+  <w:num w:numId="21" w16cid:durableId="1266815417">
+    <w:abstractNumId w:val="17"/>
+  </w:num>
+  <w:num w:numId="22" w16cid:durableId="1350447976">
+    <w:abstractNumId w:val="14"/>
+  </w:num>
+  <w:num w:numId="23" w16cid:durableId="510880803">
+    <w:abstractNumId w:val="9"/>
+  </w:num>
 </w:numbering>
 </file>
 
 <file path=word/styles.xml><?xml version="1.0" encoding="utf-8"?>
-<w:styles xmlns:mc="http://schemas.openxmlformats.org/markup-compatibility/2006" xmlns:r="http://schemas.openxmlformats.org/officeDocument/2006/relationships" xmlns:w="http://schemas.openxmlformats.org/wordprocessingml/2006/main" xmlns:w14="http://schemas.microsoft.com/office/word/2010/wordml" xmlns:w15="http://schemas.microsoft.com/office/word/2012/wordml" xmlns:w16cex="http://schemas.microsoft.com/office/word/2018/wordml/cex" xmlns:w16cid="http://schemas.microsoft.com/office/word/2016/wordml/cid" xmlns:w16="http://schemas.microsoft.com/office/word/2018/wordml" xmlns:w16sdtdh="http://schemas.microsoft.com/office/word/2020/wordml/sdtdatahash" xmlns:w16se="http://schemas.microsoft.com/office/word/2015/wordml/symex" mc:Ignorable="w14 w15 w16se w16cid w16 w16cex w16sdtdh">
+<w:styles xmlns:mc="http://schemas.openxmlformats.org/markup-compatibility/2006" xmlns:r="http://schemas.openxmlformats.org/officeDocument/2006/relationships" xmlns:w="http://schemas.openxmlformats.org/wordprocessingml/2006/main" xmlns:w14="http://schemas.microsoft.com/office/word/2010/wordml" xmlns:w15="http://schemas.microsoft.com/office/word/2012/wordml" xmlns:w16cex="http://schemas.microsoft.com/office/word/2018/wordml/cex" xmlns:w16cid="http://schemas.microsoft.com/office/word/2016/wordml/cid" xmlns:w16="http://schemas.microsoft.com/office/word/2018/wordml" xmlns:w16du="http://schemas.microsoft.com/office/word/2023/wordml/word16du" xmlns:w16sdtdh="http://schemas.microsoft.com/office/word/2020/wordml/sdtdatahash" xmlns:w16se="http://schemas.microsoft.com/office/word/2015/wordml/symex" mc:Ignorable="w14 w15 w16se w16cid w16 w16cex w16sdtdh w16du">
   <w:docDefaults>
     <w:rPrDefault>
       <w:rPr>

</xml_diff>

<commit_message>
updated resume and changed experience showing on index.html
</commit_message>
<xml_diff>
--- a/Resume_Filipe_Thornhill.docx
+++ b/Resume_Filipe_Thornhill.docx
@@ -222,7 +222,13 @@
         </w:numPr>
       </w:pPr>
       <w:r>
-        <w:t>Participated in regular training and skill development programs to stay updated with the latest IT trends and technologies.</w:t>
+        <w:t xml:space="preserve">Collaborated with Level 2 and Level 3 support to escalate </w:t>
+      </w:r>
+      <w:r>
+        <w:t xml:space="preserve">complex </w:t>
+      </w:r>
+      <w:r>
+        <w:t>technical problems</w:t>
       </w:r>
     </w:p>
     <w:p>
@@ -234,7 +240,16 @@
         </w:numPr>
       </w:pPr>
       <w:r>
-        <w:t>Collaborated closely with Level 2 and Level 3 support teams to escalate and coordinate the resolution of complex technical problems.</w:t>
+        <w:t xml:space="preserve">Utilized remote desktop tools to provide remote </w:t>
+      </w:r>
+      <w:r>
+        <w:t xml:space="preserve">IT </w:t>
+      </w:r>
+      <w:r>
+        <w:t>suppor</w:t>
+      </w:r>
+      <w:r>
+        <w:t>t</w:t>
       </w:r>
     </w:p>
     <w:p>
@@ -246,7 +261,34 @@
         </w:numPr>
       </w:pPr>
       <w:r>
-        <w:t>Utilized remote desktop tools to provide remote support, resolving issues efficiently and minimizing downtime.</w:t>
+        <w:t>Managed clients' firewalls and addressed any security alerts</w:t>
+      </w:r>
+    </w:p>
+    <w:p>
+      <w:pPr>
+        <w:pStyle w:val="ListParagraph"/>
+        <w:numPr>
+          <w:ilvl w:val="0"/>
+          <w:numId w:val="19"/>
+        </w:numPr>
+      </w:pPr>
+      <w:r>
+        <w:t>Office 365</w:t>
+      </w:r>
+      <w:r>
+        <w:t xml:space="preserve"> </w:t>
+      </w:r>
+      <w:r>
+        <w:t xml:space="preserve">administration, </w:t>
+      </w:r>
+      <w:r>
+        <w:t xml:space="preserve">including </w:t>
+      </w:r>
+      <w:r>
+        <w:t xml:space="preserve">user management and security </w:t>
+      </w:r>
+      <w:r>
+        <w:t xml:space="preserve"> </w:t>
       </w:r>
     </w:p>
     <w:p/>
@@ -385,7 +427,7 @@
         </w:numPr>
       </w:pPr>
       <w:r>
-        <w:t>Participated in ongoing training and development programs to enhance IT skills and stay updated with industry trends.</w:t>
+        <w:t xml:space="preserve">Participated in training and development programs to enhance IT skills </w:t>
       </w:r>
     </w:p>
     <w:p>
@@ -397,10 +439,10 @@
         </w:numPr>
       </w:pPr>
       <w:r>
-        <w:t>Efficiently managed and prioritized IT support tickets from clients, ensuring timely resolution of issues</w:t>
-      </w:r>
-      <w:r>
-        <w:t>.</w:t>
+        <w:t>M</w:t>
+      </w:r>
+      <w:r>
+        <w:t>anaged and prioritized IT support tickets from clients</w:t>
       </w:r>
     </w:p>
     <w:p>
@@ -418,7 +460,7 @@
         <w:t xml:space="preserve">senior service desk engineers </w:t>
       </w:r>
       <w:r>
-        <w:t>to assign tickets to the appropriate IT professionals based on their expertise, optimizing resource allocation and resolution time.</w:t>
+        <w:t>to assign tickets to the appropriate IT professionals based on their expertise</w:t>
       </w:r>
     </w:p>
     <w:p/>
@@ -693,6 +735,14 @@
           <w:sz w:val="26"/>
           <w:szCs w:val="26"/>
         </w:rPr>
+        <w:t xml:space="preserve">THE </w:t>
+      </w:r>
+      <w:r>
+        <w:rPr>
+          <w:bCs/>
+          <w:sz w:val="26"/>
+          <w:szCs w:val="26"/>
+        </w:rPr>
         <w:t>APPRENTICE RESTAURANT SYDNEY</w:t>
       </w:r>
     </w:p>
@@ -765,6 +815,12 @@
         <w:t xml:space="preserve">to customers </w:t>
       </w:r>
     </w:p>
+    <w:p/>
+    <w:p/>
+    <w:p/>
+    <w:p/>
+    <w:p/>
+    <w:p/>
     <w:p/>
     <w:p/>
     <w:p/>
@@ -1246,11 +1302,6 @@
         <w:t>Unpacking deliveries</w:t>
       </w:r>
     </w:p>
-    <w:p>
-      <w:pPr>
-        <w:ind w:left="0" w:firstLine="0"/>
-      </w:pPr>
-    </w:p>
     <w:p/>
     <w:p>
       <w:pPr>
@@ -1560,26 +1611,6 @@
     </w:p>
     <w:p>
       <w:pPr>
-        <w:ind w:left="0" w:firstLine="0"/>
-      </w:pPr>
-    </w:p>
-    <w:p>
-      <w:pPr>
-        <w:ind w:left="0" w:firstLine="0"/>
-      </w:pPr>
-    </w:p>
-    <w:p>
-      <w:pPr>
-        <w:ind w:left="0" w:firstLine="0"/>
-      </w:pPr>
-    </w:p>
-    <w:p>
-      <w:pPr>
-        <w:ind w:left="0" w:firstLine="0"/>
-      </w:pPr>
-    </w:p>
-    <w:p>
-      <w:pPr>
         <w:pStyle w:val="Heading1"/>
         <w:spacing w:after="123"/>
         <w:ind w:left="-5"/>
@@ -1935,6 +1966,24 @@
         <w:t>, Participate in environmentally sustainable work practices, Prepare and present simple dishes, Receive and store stock</w:t>
       </w:r>
       <w:bookmarkEnd w:id="2"/>
+    </w:p>
+    <w:p>
+      <w:pPr>
+        <w:spacing w:after="16" w:line="259" w:lineRule="auto"/>
+        <w:ind w:left="667"/>
+      </w:pPr>
+    </w:p>
+    <w:p>
+      <w:pPr>
+        <w:spacing w:after="16" w:line="259" w:lineRule="auto"/>
+        <w:ind w:left="667"/>
+      </w:pPr>
+    </w:p>
+    <w:p>
+      <w:pPr>
+        <w:spacing w:after="16" w:line="259" w:lineRule="auto"/>
+        <w:ind w:left="667"/>
+      </w:pPr>
     </w:p>
     <w:p>
       <w:pPr>
@@ -2622,7 +2671,7 @@
   <w:abstractNum w:abstractNumId="0" w15:restartNumberingAfterBreak="0">
     <w:nsid w:val="0A644B18"/>
     <w:multiLevelType w:val="hybridMultilevel"/>
-    <w:tmpl w:val="3724ED82"/>
+    <w:tmpl w:val="0AA81B2C"/>
     <w:lvl w:ilvl="0" w:tplc="0C090001">
       <w:start w:val="1"/>
       <w:numFmt w:val="bullet"/>

</xml_diff>

<commit_message>
Updated resume and description
</commit_message>
<xml_diff>
--- a/Resume_Filipe_Thornhill.docx
+++ b/Resume_Filipe_Thornhill.docx
@@ -222,13 +222,7 @@
         </w:numPr>
       </w:pPr>
       <w:r>
-        <w:t xml:space="preserve">Collaborated with Level 2 and Level 3 support to escalate </w:t>
-      </w:r>
-      <w:r>
-        <w:t xml:space="preserve">complex </w:t>
-      </w:r>
-      <w:r>
-        <w:t>technical problems</w:t>
+        <w:t>Served as the primary point of contact for clients, managing incoming calls, emails, and service requests.</w:t>
       </w:r>
     </w:p>
     <w:p>
@@ -240,7 +234,13 @@
         </w:numPr>
       </w:pPr>
       <w:r>
-        <w:t xml:space="preserve">Utilized remote desktop tools to provide remote </w:t>
+        <w:t>Utili</w:t>
+      </w:r>
+      <w:r>
+        <w:t>s</w:t>
+      </w:r>
+      <w:r>
+        <w:t xml:space="preserve">ed remote desktop tools to provide remote </w:t>
       </w:r>
       <w:r>
         <w:t xml:space="preserve">IT </w:t>
@@ -273,7 +273,7 @@
         </w:numPr>
       </w:pPr>
       <w:r>
-        <w:t>Office 365</w:t>
+        <w:t>Office 365 tenant</w:t>
       </w:r>
       <w:r>
         <w:t xml:space="preserve"> </w:t>
@@ -289,6 +289,18 @@
       </w:r>
       <w:r>
         <w:t xml:space="preserve"> </w:t>
+      </w:r>
+    </w:p>
+    <w:p>
+      <w:pPr>
+        <w:pStyle w:val="ListParagraph"/>
+        <w:numPr>
+          <w:ilvl w:val="0"/>
+          <w:numId w:val="19"/>
+        </w:numPr>
+      </w:pPr>
+      <w:r>
+        <w:t>Backup monitoring, actioning backup tickets</w:t>
       </w:r>
     </w:p>
     <w:p/>
@@ -1762,7 +1774,15 @@
         <w:t xml:space="preserve"> </w:t>
       </w:r>
       <w:r>
-        <w:t xml:space="preserve">Provide responsible service of alcohol, Prepare and serve espresso coffee, Provide responsible gambling services, Enhance customer service experiences, Use hygienic practices for food safety </w:t>
+        <w:t xml:space="preserve">Provide responsible service of alcohol, Prepare and serve espresso coffee, </w:t>
+      </w:r>
+      <w:proofErr w:type="gramStart"/>
+      <w:r>
+        <w:t>Provide</w:t>
+      </w:r>
+      <w:proofErr w:type="gramEnd"/>
+      <w:r>
+        <w:t xml:space="preserve"> responsible gambling services, Enhance customer service experiences, Use hygienic practices for food safety </w:t>
       </w:r>
     </w:p>
     <w:p>
@@ -1960,7 +1980,15 @@
         <w:t xml:space="preserve"> </w:t>
       </w:r>
       <w:r>
-        <w:t>Work effectively in hospitality service, Serve food and beverage, Process financial transactions, Work effectively with others, Provide service to customers, Prepare and serve non-alcoholic beverages, Participate in safe work practices, Clean kitchen premises and equipment, Prepare and present sandwiches, Coach others in job skill, Show social and cultural sensitivity</w:t>
+        <w:t xml:space="preserve">Work effectively in hospitality service, </w:t>
+      </w:r>
+      <w:proofErr w:type="gramStart"/>
+      <w:r>
+        <w:t>Serve</w:t>
+      </w:r>
+      <w:proofErr w:type="gramEnd"/>
+      <w:r>
+        <w:t xml:space="preserve"> food and beverage, Process financial transactions, Work effectively with others, Provide service to customers, Prepare and serve non-alcoholic beverages, Participate in safe work practices, Clean kitchen premises and equipment, Prepare and present sandwiches, Coach others in job skill, Show social and cultural sensitivity</w:t>
       </w:r>
       <w:r>
         <w:t>, Participate in environmentally sustainable work practices, Prepare and present simple dishes, Receive and store stock</w:t>
@@ -2232,23 +2260,7 @@
           <w:color w:val="1D824C"/>
           <w:sz w:val="26"/>
         </w:rPr>
-        <w:t>CERTIFICATE</w:t>
-      </w:r>
-      <w:r>
-        <w:rPr>
-          <w:b/>
-          <w:color w:val="1D824C"/>
-          <w:sz w:val="26"/>
-        </w:rPr>
-        <w:t xml:space="preserve"> IV</w:t>
-      </w:r>
-      <w:r>
-        <w:rPr>
-          <w:b/>
-          <w:color w:val="1D824C"/>
-          <w:sz w:val="26"/>
-        </w:rPr>
-        <w:t xml:space="preserve"> IN INFORMATION TECHNOLOGY</w:t>
+        <w:t>CERTIFICATE IV IN INFORMATION TECHNOLOGY (PROGRAMMING)</w:t>
       </w:r>
       <w:r>
         <w:rPr>
@@ -2671,7 +2683,7 @@
   <w:abstractNum w:abstractNumId="0" w15:restartNumberingAfterBreak="0">
     <w:nsid w:val="0A644B18"/>
     <w:multiLevelType w:val="hybridMultilevel"/>
-    <w:tmpl w:val="0AA81B2C"/>
+    <w:tmpl w:val="3FF88776"/>
     <w:lvl w:ilvl="0" w:tplc="0C090001">
       <w:start w:val="1"/>
       <w:numFmt w:val="bullet"/>

</xml_diff>